<commit_message>
Add all use cases, change some mockups
</commit_message>
<xml_diff>
--- a/RUP/Use Cases/12 Поиск товаров и ресурсов.docx
+++ b/RUP/Use Cases/12 Поиск товаров и ресурсов.docx
@@ -139,7 +139,7 @@
           <w:i/>
           <w:lang w:val="en-US"/>
         </w:rPr>
-        <w:t>1.0</w:t>
+        <w:t>1.1</w:t>
       </w:r>
       <w:r>
         <w:rPr>
@@ -151,15 +151,33 @@
     <w:p>
       <w:pPr>
         <w:pStyle w:val="1"/>
-        <w:rPr>
-          <w:lang w:val="en-US"/>
-        </w:rPr>
-      </w:pPr>
-      <w:r>
-        <w:rPr>
-          <w:lang w:val="en-US"/>
-        </w:rPr>
-        <w:t xml:space="preserve">Use-Case Name </w:t>
+      </w:pPr>
+      <w:r>
+        <w:rPr>
+          <w:lang w:val="en-US"/>
+        </w:rPr>
+        <w:t>Use</w:t>
+      </w:r>
+      <w:r>
+        <w:t>-</w:t>
+      </w:r>
+      <w:r>
+        <w:rPr>
+          <w:lang w:val="en-US"/>
+        </w:rPr>
+        <w:t>Case</w:t>
+      </w:r>
+      <w:r>
+        <w:t xml:space="preserve"> </w:t>
+      </w:r>
+      <w:r>
+        <w:rPr>
+          <w:lang w:val="en-US"/>
+        </w:rPr>
+        <w:t>Name</w:t>
+      </w:r>
+      <w:r>
+        <w:t xml:space="preserve"> </w:t>
       </w:r>
     </w:p>
     <w:p>
@@ -183,14 +201,12 @@
         <w:spacing w:line="360" w:lineRule="auto"/>
         <w:rPr>
           <w:rFonts w:ascii="Times New Roman" w:hAnsi="Times New Roman"/>
-          <w:szCs w:val="28"/>
         </w:rPr>
       </w:pPr>
       <w:r>
         <w:rPr>
           <w:rFonts w:ascii="Times New Roman" w:hAnsi="Times New Roman"/>
           <w:szCs w:val="28"/>
-          <w:lang w:val="en-US"/>
         </w:rPr>
         <w:tab/>
       </w:r>
@@ -212,7 +228,62 @@
         <w:rPr>
           <w:lang w:val="en-US"/>
         </w:rPr>
-        <w:t>Brief Description</w:t>
+        <w:t>Actors</w:t>
+      </w:r>
+    </w:p>
+    <w:p>
+      <w:r>
+        <w:tab/>
+        <w:t>Primary Actor:</w:t>
+      </w:r>
+      <w:r>
+        <w:tab/>
+      </w:r>
+      <w:r>
+        <w:rPr>
+          <w:lang w:val="ru-RU"/>
+        </w:rPr>
+        <w:t>Гость</w:t>
+      </w:r>
+    </w:p>
+    <w:p>
+      <w:r>
+        <w:tab/>
+      </w:r>
+      <w:r>
+        <w:t xml:space="preserve">Other Actors: </w:t>
+      </w:r>
+      <w:r>
+        <w:tab/>
+      </w:r>
+      <w:r>
+        <w:tab/>
+      </w:r>
+      <w:r>
+        <w:rPr>
+          <w:lang w:val="ru-RU"/>
+        </w:rPr>
+        <w:t>Зарегистрированный пользователь</w:t>
+      </w:r>
+    </w:p>
+    <w:p>
+      <w:pPr>
+        <w:pStyle w:val="1"/>
+      </w:pPr>
+      <w:r>
+        <w:rPr>
+          <w:lang w:val="en-US"/>
+        </w:rPr>
+        <w:t>Brief</w:t>
+      </w:r>
+      <w:r>
+        <w:t xml:space="preserve"> </w:t>
+      </w:r>
+      <w:r>
+        <w:rPr>
+          <w:lang w:val="en-US"/>
+        </w:rPr>
+        <w:t>Description</w:t>
       </w:r>
     </w:p>
     <w:p>
@@ -292,194 +363,173 @@
     </w:p>
     <w:p>
       <w:pPr>
-        <w:pStyle w:val="a4"/>
+        <w:pStyle w:val="ab"/>
         <w:numPr>
           <w:ilvl w:val="0"/>
-          <w:numId w:val="3"/>
+          <w:numId w:val="4"/>
         </w:numPr>
-        <w:tabs>
-          <w:tab w:val="left" w:pos="709"/>
-          <w:tab w:val="left" w:pos="1417"/>
-          <w:tab w:val="left" w:pos="2126"/>
-          <w:tab w:val="left" w:pos="2835"/>
-          <w:tab w:val="left" w:pos="3543"/>
-          <w:tab w:val="left" w:pos="4252"/>
-          <w:tab w:val="left" w:pos="4961"/>
-          <w:tab w:val="left" w:pos="5669"/>
-          <w:tab w:val="left" w:pos="6378"/>
-          <w:tab w:val="left" w:pos="7087"/>
-          <w:tab w:val="left" w:pos="7795"/>
-          <w:tab w:val="left" w:pos="8504"/>
-          <w:tab w:val="left" w:pos="9213"/>
-        </w:tabs>
-        <w:spacing w:line="360" w:lineRule="auto"/>
-        <w:rPr>
-          <w:rFonts w:ascii="Times New Roman" w:hAnsi="Times New Roman"/>
-          <w:szCs w:val="28"/>
-          <w:lang w:val="en-US"/>
-        </w:rPr>
-      </w:pPr>
-      <w:r>
-        <w:rPr>
-          <w:rFonts w:ascii="Times New Roman" w:hAnsi="Times New Roman"/>
-          <w:szCs w:val="28"/>
+        <w:rPr>
+          <w:lang w:val="ru-RU"/>
+        </w:rPr>
+      </w:pPr>
+      <w:r>
+        <w:rPr>
+          <w:lang w:val="ru-RU"/>
         </w:rPr>
         <w:t>Прецедент</w:t>
       </w:r>
       <w:r>
         <w:rPr>
-          <w:rFonts w:ascii="Times New Roman" w:hAnsi="Times New Roman"/>
-          <w:szCs w:val="28"/>
-          <w:lang w:val="en-US"/>
+          <w:lang w:val="ru-RU"/>
         </w:rPr>
         <w:t xml:space="preserve"> </w:t>
       </w:r>
       <w:r>
         <w:rPr>
-          <w:rFonts w:ascii="Times New Roman" w:hAnsi="Times New Roman"/>
-          <w:szCs w:val="28"/>
+          <w:lang w:val="ru-RU"/>
         </w:rPr>
         <w:t>начинается</w:t>
       </w:r>
       <w:r>
         <w:rPr>
-          <w:rFonts w:ascii="Times New Roman" w:hAnsi="Times New Roman"/>
-          <w:szCs w:val="28"/>
-          <w:lang w:val="en-US"/>
+          <w:lang w:val="ru-RU"/>
         </w:rPr>
         <w:t xml:space="preserve">, </w:t>
       </w:r>
       <w:r>
         <w:rPr>
-          <w:rFonts w:ascii="Times New Roman" w:hAnsi="Times New Roman"/>
-          <w:szCs w:val="28"/>
-        </w:rPr>
-        <w:t>когда</w:t>
-      </w:r>
-      <w:r>
-        <w:rPr>
-          <w:rFonts w:ascii="Times New Roman" w:hAnsi="Times New Roman"/>
-          <w:szCs w:val="28"/>
-          <w:lang w:val="en-US"/>
-        </w:rPr>
-        <w:t xml:space="preserve"> </w:t>
-      </w:r>
-      <w:r>
-        <w:rPr>
-          <w:rFonts w:ascii="Times New Roman" w:hAnsi="Times New Roman"/>
-          <w:szCs w:val="28"/>
-          <w:lang w:val="en-US"/>
-        </w:rPr>
-        <w:t>&lt;</w:t>
-      </w:r>
-      <w:r>
-        <w:rPr>
-          <w:rFonts w:ascii="Times New Roman" w:hAnsi="Times New Roman"/>
-          <w:i/>
-          <w:szCs w:val="28"/>
-          <w:lang w:val="en-US"/>
-        </w:rPr>
-        <w:t>main action of the actor</w:t>
-      </w:r>
-      <w:r>
-        <w:rPr>
-          <w:rFonts w:ascii="Times New Roman" w:hAnsi="Times New Roman"/>
-          <w:szCs w:val="28"/>
-          <w:lang w:val="en-US"/>
-        </w:rPr>
-        <w:t>&gt;</w:t>
-      </w:r>
-    </w:p>
-    <w:p>
-      <w:pPr>
-        <w:pStyle w:val="a4"/>
+          <w:lang w:val="ru-RU"/>
+        </w:rPr>
+        <w:t>если Гость переходит к просмотру галереи компании.</w:t>
+      </w:r>
+    </w:p>
+    <w:p>
+      <w:pPr>
+        <w:pStyle w:val="ab"/>
         <w:numPr>
           <w:ilvl w:val="0"/>
-          <w:numId w:val="3"/>
+          <w:numId w:val="4"/>
         </w:numPr>
-        <w:tabs>
-          <w:tab w:val="left" w:pos="709"/>
-          <w:tab w:val="left" w:pos="1417"/>
-          <w:tab w:val="left" w:pos="2126"/>
-          <w:tab w:val="left" w:pos="2835"/>
-          <w:tab w:val="left" w:pos="3543"/>
-          <w:tab w:val="left" w:pos="4252"/>
-          <w:tab w:val="left" w:pos="4961"/>
-          <w:tab w:val="left" w:pos="5669"/>
-          <w:tab w:val="left" w:pos="6378"/>
-          <w:tab w:val="left" w:pos="7087"/>
-          <w:tab w:val="left" w:pos="7795"/>
-          <w:tab w:val="left" w:pos="8504"/>
-          <w:tab w:val="left" w:pos="9213"/>
-        </w:tabs>
-        <w:spacing w:line="360" w:lineRule="auto"/>
-        <w:rPr>
-          <w:rFonts w:ascii="Times New Roman" w:hAnsi="Times New Roman"/>
-          <w:szCs w:val="28"/>
-          <w:lang w:val="en-US"/>
-        </w:rPr>
-      </w:pPr>
-      <w:r>
-        <w:rPr>
-          <w:rFonts w:ascii="Times New Roman" w:hAnsi="Times New Roman"/>
-          <w:szCs w:val="28"/>
-          <w:lang w:val="en-US"/>
-        </w:rPr>
-        <w:t>&lt;</w:t>
-      </w:r>
-      <w:r>
-        <w:rPr>
-          <w:rFonts w:ascii="Times New Roman" w:hAnsi="Times New Roman"/>
-          <w:i/>
-          <w:szCs w:val="28"/>
-          <w:lang w:val="en-US"/>
-        </w:rPr>
-        <w:t>Some steps</w:t>
-      </w:r>
-      <w:r>
-        <w:rPr>
-          <w:rFonts w:ascii="Times New Roman" w:hAnsi="Times New Roman"/>
-          <w:szCs w:val="28"/>
-          <w:lang w:val="en-US"/>
-        </w:rPr>
-        <w:t>&gt;</w:t>
-      </w:r>
-    </w:p>
-    <w:p>
-      <w:pPr>
-        <w:pStyle w:val="a4"/>
+        <w:rPr>
+          <w:lang w:val="ru-RU"/>
+        </w:rPr>
+      </w:pPr>
+      <w:r>
+        <w:rPr>
+          <w:lang w:val="ru-RU"/>
+        </w:rPr>
+        <w:t>Система запрашивает из базы данных список всех имеющихся фасонов изделий и описания к ним.</w:t>
+      </w:r>
+    </w:p>
+    <w:p>
+      <w:pPr>
+        <w:pStyle w:val="ab"/>
         <w:numPr>
           <w:ilvl w:val="0"/>
-          <w:numId w:val="3"/>
+          <w:numId w:val="4"/>
         </w:numPr>
-        <w:tabs>
-          <w:tab w:val="left" w:pos="709"/>
-          <w:tab w:val="left" w:pos="1417"/>
-          <w:tab w:val="left" w:pos="2126"/>
-          <w:tab w:val="left" w:pos="2835"/>
-          <w:tab w:val="left" w:pos="3543"/>
-          <w:tab w:val="left" w:pos="4252"/>
-          <w:tab w:val="left" w:pos="4961"/>
-          <w:tab w:val="left" w:pos="5669"/>
-          <w:tab w:val="left" w:pos="6378"/>
-          <w:tab w:val="left" w:pos="7087"/>
-          <w:tab w:val="left" w:pos="7795"/>
-          <w:tab w:val="left" w:pos="8504"/>
-          <w:tab w:val="left" w:pos="9213"/>
-        </w:tabs>
-        <w:spacing w:line="360" w:lineRule="auto"/>
-        <w:rPr>
-          <w:rFonts w:ascii="Times New Roman" w:hAnsi="Times New Roman"/>
-          <w:szCs w:val="28"/>
-          <w:lang w:val="en-US"/>
-        </w:rPr>
-      </w:pPr>
-      <w:r>
-        <w:rPr>
-          <w:rFonts w:ascii="Times New Roman" w:hAnsi="Times New Roman"/>
-          <w:szCs w:val="28"/>
-        </w:rPr>
-        <w:t>Прецедент заканчивается.</w:t>
+        <w:rPr>
+          <w:lang w:val="ru-RU"/>
+        </w:rPr>
+      </w:pPr>
+      <w:r>
+        <w:rPr>
+          <w:i/>
+          <w:lang w:val="ru-RU"/>
+        </w:rPr>
+        <w:t xml:space="preserve">Если </w:t>
+      </w:r>
+      <w:r>
+        <w:rPr>
+          <w:i/>
+          <w:lang w:val="ru-RU"/>
+        </w:rPr>
+        <w:tab/>
+      </w:r>
+      <w:r>
+        <w:rPr>
+          <w:i/>
+          <w:lang w:val="ru-RU"/>
+        </w:rPr>
+        <w:tab/>
+      </w:r>
+      <w:r>
+        <w:rPr>
+          <w:lang w:val="ru-RU"/>
+        </w:rPr>
+        <w:t xml:space="preserve">Пользователь – Зарегистрированный </w:t>
+      </w:r>
+      <w:proofErr w:type="gramStart"/>
+      <w:r>
+        <w:rPr>
+          <w:lang w:val="ru-RU"/>
+        </w:rPr>
+        <w:t>пользователь</w:t>
+      </w:r>
+      <w:proofErr w:type="gramEnd"/>
+      <w:r>
+        <w:rPr>
+          <w:lang w:val="ru-RU"/>
+        </w:rPr>
+        <w:br/>
+      </w:r>
+      <w:r>
+        <w:rPr>
+          <w:i/>
+          <w:lang w:val="ru-RU"/>
+        </w:rPr>
+        <w:t>то</w:t>
+      </w:r>
+      <w:r>
+        <w:rPr>
+          <w:i/>
+          <w:lang w:val="ru-RU"/>
+        </w:rPr>
+        <w:tab/>
+      </w:r>
+      <w:r>
+        <w:rPr>
+          <w:i/>
+          <w:lang w:val="ru-RU"/>
+        </w:rPr>
+        <w:tab/>
+      </w:r>
+      <w:r>
+        <w:rPr>
+          <w:lang w:val="ru-RU"/>
+        </w:rPr>
+        <w:t>Система предоставляет ему сделать заказ на основании фасона</w:t>
+      </w:r>
+    </w:p>
+    <w:p>
+      <w:pPr>
+        <w:pStyle w:val="ab"/>
+        <w:numPr>
+          <w:ilvl w:val="0"/>
+          <w:numId w:val="4"/>
+        </w:numPr>
+      </w:pPr>
+      <w:proofErr w:type="spellStart"/>
+      <w:r>
+        <w:t>Прецедент</w:t>
+      </w:r>
+      <w:proofErr w:type="spellEnd"/>
+      <w:r>
+        <w:t xml:space="preserve"> </w:t>
+      </w:r>
+      <w:proofErr w:type="spellStart"/>
+      <w:r>
+        <w:t>заканчивается</w:t>
+      </w:r>
+      <w:proofErr w:type="spellEnd"/>
+      <w:r>
+        <w:rPr>
+          <w:lang w:val="ru-RU"/>
+        </w:rPr>
+        <w:t xml:space="preserve"> успешно</w:t>
+      </w:r>
+      <w:r>
+        <w:t>.</w:t>
       </w:r>
     </w:p>
     <w:p>
@@ -522,7 +572,6 @@
         <w:rPr>
           <w:rFonts w:ascii="Times New Roman" w:hAnsi="Times New Roman"/>
           <w:szCs w:val="28"/>
-          <w:lang w:val="en-US"/>
         </w:rPr>
       </w:pPr>
       <w:r>
@@ -543,26 +592,8 @@
         <w:rPr>
           <w:rFonts w:ascii="Times New Roman" w:hAnsi="Times New Roman"/>
           <w:szCs w:val="28"/>
-          <w:lang w:val="en-US"/>
-        </w:rPr>
-        <w:t>&lt;</w:t>
-      </w:r>
-      <w:r>
-        <w:rPr>
-          <w:rFonts w:ascii="Times New Roman" w:hAnsi="Times New Roman"/>
-          <w:i/>
-          <w:szCs w:val="28"/>
-          <w:lang w:val="en-US"/>
-        </w:rPr>
-        <w:t>if exists, otherwise - No</w:t>
-      </w:r>
-      <w:r>
-        <w:rPr>
-          <w:rFonts w:ascii="Times New Roman" w:hAnsi="Times New Roman"/>
-          <w:szCs w:val="28"/>
-          <w:lang w:val="en-US"/>
-        </w:rPr>
-        <w:t>&gt;</w:t>
+        </w:rPr>
+        <w:t>Нет</w:t>
       </w:r>
     </w:p>
     <w:p>
@@ -576,7 +607,15 @@
         <w:rPr>
           <w:lang w:val="en-US"/>
         </w:rPr>
-        <w:t>Special Requirements</w:t>
+        <w:t>Special Req</w:t>
+      </w:r>
+      <w:bookmarkStart w:id="0" w:name="_GoBack"/>
+      <w:bookmarkEnd w:id="0"/>
+      <w:r>
+        <w:rPr>
+          <w:lang w:val="en-US"/>
+        </w:rPr>
+        <w:t>uirements</w:t>
       </w:r>
     </w:p>
     <w:p>
@@ -602,33 +641,14 @@
         <w:rPr>
           <w:rFonts w:ascii="Times New Roman" w:hAnsi="Times New Roman"/>
           <w:szCs w:val="28"/>
-          <w:lang w:val="en-US"/>
         </w:rPr>
       </w:pPr>
       <w:r>
         <w:rPr>
           <w:rFonts w:ascii="Times New Roman" w:hAnsi="Times New Roman"/>
           <w:szCs w:val="28"/>
-          <w:lang w:val="en-US"/>
-        </w:rPr>
-        <w:t>&lt;</w:t>
-      </w:r>
-      <w:r>
-        <w:rPr>
-          <w:rFonts w:ascii="Times New Roman" w:hAnsi="Times New Roman"/>
-          <w:i/>
-          <w:szCs w:val="28"/>
-          <w:lang w:val="en-US"/>
-        </w:rPr>
-        <w:t>if exists, otherwise - No</w:t>
-      </w:r>
-      <w:r>
-        <w:rPr>
-          <w:rFonts w:ascii="Times New Roman" w:hAnsi="Times New Roman"/>
-          <w:szCs w:val="28"/>
-          <w:lang w:val="en-US"/>
-        </w:rPr>
-        <w:t>&gt;</w:t>
+        </w:rPr>
+        <w:t>Нет</w:t>
       </w:r>
     </w:p>
     <w:p>
@@ -643,6 +663,73 @@
           <w:lang w:val="en-US"/>
         </w:rPr>
         <w:t>Preconditions</w:t>
+      </w:r>
+    </w:p>
+    <w:p>
+      <w:pPr>
+        <w:pStyle w:val="ab"/>
+        <w:numPr>
+          <w:ilvl w:val="0"/>
+          <w:numId w:val="6"/>
+        </w:numPr>
+        <w:rPr>
+          <w:lang w:val="ru-RU"/>
+        </w:rPr>
+      </w:pPr>
+      <w:r>
+        <w:rPr>
+          <w:lang w:val="ru-RU"/>
+        </w:rPr>
+        <w:t>Пользователь зашел на веб-портал компании «Иллюзия».</w:t>
+      </w:r>
+    </w:p>
+    <w:p>
+      <w:pPr>
+        <w:pStyle w:val="1"/>
+      </w:pPr>
+      <w:r>
+        <w:rPr>
+          <w:lang w:val="en-US"/>
+        </w:rPr>
+        <w:t>Post conditions</w:t>
+      </w:r>
+    </w:p>
+    <w:p>
+      <w:pPr>
+        <w:pStyle w:val="ab"/>
+        <w:numPr>
+          <w:ilvl w:val="0"/>
+          <w:numId w:val="7"/>
+        </w:numPr>
+        <w:rPr>
+          <w:lang w:val="ru-RU"/>
+        </w:rPr>
+      </w:pPr>
+      <w:r>
+        <w:rPr>
+          <w:lang w:val="ru-RU"/>
+        </w:rPr>
+        <w:t xml:space="preserve">Система </w:t>
+      </w:r>
+      <w:r>
+        <w:rPr>
+          <w:lang w:val="ru-RU"/>
+        </w:rPr>
+        <w:t>отображает все фасоны для пользователя с возможностью поочерёдного детального просмотра каждого и быстрого просмотра всех фасонов.</w:t>
+      </w:r>
+    </w:p>
+    <w:p>
+      <w:pPr>
+        <w:pStyle w:val="1"/>
+        <w:rPr>
+          <w:lang w:val="en-US"/>
+        </w:rPr>
+      </w:pPr>
+      <w:r>
+        <w:rPr>
+          <w:lang w:val="en-US"/>
+        </w:rPr>
+        <w:t>Extension Points</w:t>
       </w:r>
     </w:p>
     <w:p>
@@ -666,35 +753,28 @@
         <w:spacing w:line="360" w:lineRule="auto"/>
         <w:ind w:left="708"/>
         <w:rPr>
+          <w:rFonts w:ascii="Times New Roman Bold" w:hAnsi="Times New Roman Bold"/>
+          <w:b/>
+          <w:i/>
+          <w:sz w:val="26"/>
+          <w:szCs w:val="28"/>
+          <w:lang w:val="en-US"/>
+        </w:rPr>
+      </w:pPr>
+      <w:r>
+        <w:rPr>
           <w:rFonts w:ascii="Times New Roman" w:hAnsi="Times New Roman"/>
           <w:szCs w:val="28"/>
           <w:lang w:val="en-US"/>
         </w:rPr>
-      </w:pPr>
+        <w:tab/>
+      </w:r>
       <w:r>
         <w:rPr>
           <w:rFonts w:ascii="Times New Roman" w:hAnsi="Times New Roman"/>
           <w:szCs w:val="28"/>
-          <w:lang w:val="en-US"/>
-        </w:rPr>
-        <w:t>&lt;</w:t>
-      </w:r>
-      <w:r>
-        <w:rPr>
-          <w:rFonts w:ascii="Times New Roman" w:hAnsi="Times New Roman"/>
-          <w:i/>
-          <w:szCs w:val="28"/>
-          <w:lang w:val="en-US"/>
-        </w:rPr>
-        <w:t>if exists, otherwise - No</w:t>
-      </w:r>
-      <w:r>
-        <w:rPr>
-          <w:rFonts w:ascii="Times New Roman" w:hAnsi="Times New Roman"/>
-          <w:szCs w:val="28"/>
-          <w:lang w:val="en-US"/>
-        </w:rPr>
-        <w:t>&gt;</w:t>
+        </w:rPr>
+        <w:t>Нет</w:t>
       </w:r>
     </w:p>
     <w:p>
@@ -708,7 +788,8 @@
         <w:rPr>
           <w:lang w:val="en-US"/>
         </w:rPr>
-        <w:t>Post conditions</w:t>
+        <w:lastRenderedPageBreak/>
+        <w:t>Use-case diagram</w:t>
       </w:r>
     </w:p>
     <w:p>
@@ -732,107 +813,12 @@
         <w:spacing w:line="360" w:lineRule="auto"/>
         <w:ind w:left="708"/>
         <w:rPr>
-          <w:rFonts w:ascii="Times New Roman Bold" w:hAnsi="Times New Roman Bold"/>
-          <w:b/>
-          <w:i/>
-          <w:sz w:val="26"/>
-          <w:szCs w:val="28"/>
-          <w:lang w:val="en-US"/>
-        </w:rPr>
-      </w:pPr>
-      <w:r>
-        <w:rPr>
-          <w:rFonts w:ascii="Times New Roman" w:hAnsi="Times New Roman"/>
-          <w:szCs w:val="28"/>
-          <w:lang w:val="en-US"/>
-        </w:rPr>
-        <w:tab/>
-      </w:r>
-      <w:r>
-        <w:rPr>
-          <w:rFonts w:ascii="Times New Roman" w:hAnsi="Times New Roman"/>
-          <w:szCs w:val="28"/>
-          <w:lang w:val="en-US"/>
-        </w:rPr>
-        <w:t>&lt;</w:t>
-      </w:r>
-      <w:r>
-        <w:rPr>
           <w:rFonts w:ascii="Times New Roman" w:hAnsi="Times New Roman"/>
           <w:i/>
           <w:szCs w:val="28"/>
           <w:lang w:val="en-US"/>
         </w:rPr>
-        <w:t>if exists, otherwise - No</w:t>
-      </w:r>
-      <w:r>
-        <w:rPr>
-          <w:rFonts w:ascii="Times New Roman" w:hAnsi="Times New Roman"/>
-          <w:szCs w:val="28"/>
-          <w:lang w:val="en-US"/>
-        </w:rPr>
-        <w:t>&gt;</w:t>
-      </w:r>
-    </w:p>
-    <w:p>
-      <w:pPr>
-        <w:pStyle w:val="1"/>
-        <w:rPr>
-          <w:lang w:val="en-US"/>
-        </w:rPr>
-      </w:pPr>
-      <w:r>
-        <w:rPr>
-          <w:lang w:val="en-US"/>
-        </w:rPr>
-        <w:t>Extension Points</w:t>
-      </w:r>
-    </w:p>
-    <w:p>
-      <w:pPr>
-        <w:pStyle w:val="a4"/>
-        <w:tabs>
-          <w:tab w:val="left" w:pos="709"/>
-          <w:tab w:val="left" w:pos="1417"/>
-          <w:tab w:val="left" w:pos="2126"/>
-          <w:tab w:val="left" w:pos="2835"/>
-          <w:tab w:val="left" w:pos="3543"/>
-          <w:tab w:val="left" w:pos="4252"/>
-          <w:tab w:val="left" w:pos="4961"/>
-          <w:tab w:val="left" w:pos="5669"/>
-          <w:tab w:val="left" w:pos="6378"/>
-          <w:tab w:val="left" w:pos="7087"/>
-          <w:tab w:val="left" w:pos="7795"/>
-          <w:tab w:val="left" w:pos="8504"/>
-          <w:tab w:val="left" w:pos="9213"/>
-        </w:tabs>
-        <w:spacing w:line="360" w:lineRule="auto"/>
-        <w:ind w:left="708"/>
-        <w:rPr>
-          <w:rFonts w:ascii="Times New Roman Bold" w:hAnsi="Times New Roman Bold"/>
-          <w:b/>
-          <w:i/>
-          <w:sz w:val="26"/>
-          <w:szCs w:val="28"/>
-          <w:lang w:val="en-US"/>
-        </w:rPr>
-      </w:pPr>
-      <w:r>
-        <w:rPr>
-          <w:rFonts w:ascii="Times New Roman" w:hAnsi="Times New Roman"/>
-          <w:szCs w:val="28"/>
-          <w:lang w:val="en-US"/>
-        </w:rPr>
-        <w:tab/>
-      </w:r>
-      <w:r>
-        <w:rPr>
-          <w:rFonts w:ascii="Times New Roman" w:hAnsi="Times New Roman"/>
-          <w:szCs w:val="28"/>
-          <w:lang w:val="en-US"/>
-        </w:rPr>
-        <w:t>&lt;</w:t>
-      </w:r>
+      </w:pPr>
       <w:r>
         <w:rPr>
           <w:rFonts w:ascii="Times New Roman" w:hAnsi="Times New Roman"/>
@@ -840,82 +826,26 @@
           <w:szCs w:val="28"/>
           <w:lang w:val="en-US"/>
         </w:rPr>
-        <w:t>if exists, otherwise - No</w:t>
-      </w:r>
-      <w:r>
-        <w:rPr>
-          <w:rFonts w:ascii="Times New Roman" w:hAnsi="Times New Roman"/>
-          <w:szCs w:val="28"/>
-          <w:lang w:val="en-US"/>
-        </w:rPr>
-        <w:t>&gt;</w:t>
+        <w:t>&lt;Diagram for this use case only&gt;</w:t>
       </w:r>
     </w:p>
     <w:p>
       <w:pPr>
         <w:pStyle w:val="1"/>
-        <w:rPr>
-          <w:lang w:val="en-US"/>
-        </w:rPr>
-      </w:pPr>
-      <w:r>
-        <w:rPr>
-          <w:lang w:val="en-US"/>
-        </w:rPr>
-        <w:t>Use-case diagram</w:t>
-      </w:r>
-    </w:p>
-    <w:p>
-      <w:pPr>
-        <w:pStyle w:val="a4"/>
-        <w:tabs>
-          <w:tab w:val="left" w:pos="709"/>
-          <w:tab w:val="left" w:pos="1417"/>
-          <w:tab w:val="left" w:pos="2126"/>
-          <w:tab w:val="left" w:pos="2835"/>
-          <w:tab w:val="left" w:pos="3543"/>
-          <w:tab w:val="left" w:pos="4252"/>
-          <w:tab w:val="left" w:pos="4961"/>
-          <w:tab w:val="left" w:pos="5669"/>
-          <w:tab w:val="left" w:pos="6378"/>
-          <w:tab w:val="left" w:pos="7087"/>
-          <w:tab w:val="left" w:pos="7795"/>
-          <w:tab w:val="left" w:pos="8504"/>
-          <w:tab w:val="left" w:pos="9213"/>
-        </w:tabs>
-        <w:spacing w:line="360" w:lineRule="auto"/>
-        <w:ind w:left="708"/>
-        <w:rPr>
-          <w:rFonts w:ascii="Times New Roman" w:hAnsi="Times New Roman"/>
-          <w:i/>
-          <w:szCs w:val="28"/>
-          <w:lang w:val="en-US"/>
-        </w:rPr>
-      </w:pPr>
-      <w:r>
-        <w:rPr>
-          <w:rFonts w:ascii="Times New Roman" w:hAnsi="Times New Roman"/>
-          <w:i/>
-          <w:szCs w:val="28"/>
-          <w:lang w:val="en-US"/>
-        </w:rPr>
-        <w:t>&lt;Diagram for this use case only&gt;</w:t>
-      </w:r>
-    </w:p>
-    <w:p>
-      <w:pPr>
-        <w:pStyle w:val="1"/>
-        <w:rPr>
-          <w:lang w:val="en-US"/>
-        </w:rPr>
-      </w:pPr>
-      <w:r>
-        <w:rPr>
-          <w:lang w:val="en-US"/>
-        </w:rPr>
-        <w:lastRenderedPageBreak/>
-        <w:t>Interface example</w:t>
-      </w:r>
+      </w:pPr>
+      <w:proofErr w:type="spellStart"/>
+      <w:r>
+        <w:t>Interface</w:t>
+      </w:r>
+      <w:proofErr w:type="spellEnd"/>
+      <w:r>
+        <w:t xml:space="preserve"> </w:t>
+      </w:r>
+      <w:proofErr w:type="spellStart"/>
+      <w:r>
+        <w:t>example</w:t>
+      </w:r>
+      <w:proofErr w:type="spellEnd"/>
     </w:p>
     <w:p>
       <w:pPr>
@@ -934,7 +864,7 @@
         </w:rPr>
         <w:drawing>
           <wp:inline distT="0" distB="0" distL="0" distR="0">
-            <wp:extent cx="6116320" cy="4212855"/>
+            <wp:extent cx="5863333" cy="4038600"/>
             <wp:effectExtent l="0" t="0" r="0" b="0"/>
             <wp:docPr id="1" name="Рисунок 1" descr="C:\Users\802140\AppData\Local\Temp\flaFA71.tmp\Snapshot.png"/>
             <wp:cNvGraphicFramePr>
@@ -965,7 +895,7 @@
                   <pic:spPr bwMode="auto">
                     <a:xfrm>
                       <a:off x="0" y="0"/>
-                      <a:ext cx="6116320" cy="4212855"/>
+                      <a:ext cx="5867240" cy="4041291"/>
                     </a:xfrm>
                     <a:prstGeom prst="rect">
                       <a:avLst/>
@@ -981,12 +911,13 @@
           </wp:inline>
         </w:drawing>
       </w:r>
-      <w:r>
-        <w:rPr>
-          <w:lang w:val="ru-RU"/>
-        </w:rPr>
-        <w:br/>
-      </w:r>
+    </w:p>
+    <w:p>
+      <w:pPr>
+        <w:rPr>
+          <w:lang w:val="ru-RU"/>
+        </w:rPr>
+      </w:pPr>
       <w:r>
         <w:rPr>
           <w:noProof/>
@@ -1041,8 +972,6 @@
           </wp:inline>
         </w:drawing>
       </w:r>
-      <w:bookmarkStart w:id="0" w:name="_GoBack"/>
-      <w:bookmarkEnd w:id="0"/>
     </w:p>
     <w:sectPr>
       <w:headerReference w:type="even" r:id="rId10"/>
@@ -1154,6 +1083,264 @@
 <file path=word/numbering.xml><?xml version="1.0" encoding="utf-8"?>
 <w:numbering xmlns:wpc="http://schemas.microsoft.com/office/word/2010/wordprocessingCanvas" xmlns:mc="http://schemas.openxmlformats.org/markup-compatibility/2006" xmlns:o="urn:schemas-microsoft-com:office:office" xmlns:r="http://schemas.openxmlformats.org/officeDocument/2006/relationships" xmlns:m="http://schemas.openxmlformats.org/officeDocument/2006/math" xmlns:v="urn:schemas-microsoft-com:vml" xmlns:wp14="http://schemas.microsoft.com/office/word/2010/wordprocessingDrawing" xmlns:wp="http://schemas.openxmlformats.org/drawingml/2006/wordprocessingDrawing" xmlns:w10="urn:schemas-microsoft-com:office:word" xmlns:w="http://schemas.openxmlformats.org/wordprocessingml/2006/main" xmlns:w14="http://schemas.microsoft.com/office/word/2010/wordml" xmlns:wpg="http://schemas.microsoft.com/office/word/2010/wordprocessingGroup" xmlns:wpi="http://schemas.microsoft.com/office/word/2010/wordprocessingInk" xmlns:wne="http://schemas.microsoft.com/office/word/2006/wordml" xmlns:wps="http://schemas.microsoft.com/office/word/2010/wordprocessingShape" mc:Ignorable="w14 wp14">
   <w:abstractNum w:abstractNumId="0">
+    <w:nsid w:val="13090172"/>
+    <w:multiLevelType w:val="hybridMultilevel"/>
+    <w:tmpl w:val="2BCC8F08"/>
+    <w:lvl w:ilvl="0" w:tplc="0419000F">
+      <w:start w:val="1"/>
+      <w:numFmt w:val="decimal"/>
+      <w:lvlText w:val="%1."/>
+      <w:lvlJc w:val="left"/>
+      <w:pPr>
+        <w:ind w:left="1428" w:hanging="360"/>
+      </w:pPr>
+    </w:lvl>
+    <w:lvl w:ilvl="1" w:tplc="04190019" w:tentative="1">
+      <w:start w:val="1"/>
+      <w:numFmt w:val="lowerLetter"/>
+      <w:lvlText w:val="%2."/>
+      <w:lvlJc w:val="left"/>
+      <w:pPr>
+        <w:ind w:left="2148" w:hanging="360"/>
+      </w:pPr>
+    </w:lvl>
+    <w:lvl w:ilvl="2" w:tplc="0419001B" w:tentative="1">
+      <w:start w:val="1"/>
+      <w:numFmt w:val="lowerRoman"/>
+      <w:lvlText w:val="%3."/>
+      <w:lvlJc w:val="right"/>
+      <w:pPr>
+        <w:ind w:left="2868" w:hanging="180"/>
+      </w:pPr>
+    </w:lvl>
+    <w:lvl w:ilvl="3" w:tplc="0419000F" w:tentative="1">
+      <w:start w:val="1"/>
+      <w:numFmt w:val="decimal"/>
+      <w:lvlText w:val="%4."/>
+      <w:lvlJc w:val="left"/>
+      <w:pPr>
+        <w:ind w:left="3588" w:hanging="360"/>
+      </w:pPr>
+    </w:lvl>
+    <w:lvl w:ilvl="4" w:tplc="04190019" w:tentative="1">
+      <w:start w:val="1"/>
+      <w:numFmt w:val="lowerLetter"/>
+      <w:lvlText w:val="%5."/>
+      <w:lvlJc w:val="left"/>
+      <w:pPr>
+        <w:ind w:left="4308" w:hanging="360"/>
+      </w:pPr>
+    </w:lvl>
+    <w:lvl w:ilvl="5" w:tplc="0419001B" w:tentative="1">
+      <w:start w:val="1"/>
+      <w:numFmt w:val="lowerRoman"/>
+      <w:lvlText w:val="%6."/>
+      <w:lvlJc w:val="right"/>
+      <w:pPr>
+        <w:ind w:left="5028" w:hanging="180"/>
+      </w:pPr>
+    </w:lvl>
+    <w:lvl w:ilvl="6" w:tplc="0419000F" w:tentative="1">
+      <w:start w:val="1"/>
+      <w:numFmt w:val="decimal"/>
+      <w:lvlText w:val="%7."/>
+      <w:lvlJc w:val="left"/>
+      <w:pPr>
+        <w:ind w:left="5748" w:hanging="360"/>
+      </w:pPr>
+    </w:lvl>
+    <w:lvl w:ilvl="7" w:tplc="04190019" w:tentative="1">
+      <w:start w:val="1"/>
+      <w:numFmt w:val="lowerLetter"/>
+      <w:lvlText w:val="%8."/>
+      <w:lvlJc w:val="left"/>
+      <w:pPr>
+        <w:ind w:left="6468" w:hanging="360"/>
+      </w:pPr>
+    </w:lvl>
+    <w:lvl w:ilvl="8" w:tplc="0419001B" w:tentative="1">
+      <w:start w:val="1"/>
+      <w:numFmt w:val="lowerRoman"/>
+      <w:lvlText w:val="%9."/>
+      <w:lvlJc w:val="right"/>
+      <w:pPr>
+        <w:ind w:left="7188" w:hanging="180"/>
+      </w:pPr>
+    </w:lvl>
+  </w:abstractNum>
+  <w:abstractNum w:abstractNumId="1">
+    <w:nsid w:val="29735B1C"/>
+    <w:multiLevelType w:val="hybridMultilevel"/>
+    <w:tmpl w:val="AEF0B204"/>
+    <w:lvl w:ilvl="0" w:tplc="0419000F">
+      <w:start w:val="1"/>
+      <w:numFmt w:val="decimal"/>
+      <w:lvlText w:val="%1."/>
+      <w:lvlJc w:val="left"/>
+      <w:pPr>
+        <w:ind w:left="1068" w:hanging="360"/>
+      </w:pPr>
+    </w:lvl>
+    <w:lvl w:ilvl="1" w:tplc="04190019" w:tentative="1">
+      <w:start w:val="1"/>
+      <w:numFmt w:val="lowerLetter"/>
+      <w:lvlText w:val="%2."/>
+      <w:lvlJc w:val="left"/>
+      <w:pPr>
+        <w:ind w:left="1788" w:hanging="360"/>
+      </w:pPr>
+    </w:lvl>
+    <w:lvl w:ilvl="2" w:tplc="0419001B" w:tentative="1">
+      <w:start w:val="1"/>
+      <w:numFmt w:val="lowerRoman"/>
+      <w:lvlText w:val="%3."/>
+      <w:lvlJc w:val="right"/>
+      <w:pPr>
+        <w:ind w:left="2508" w:hanging="180"/>
+      </w:pPr>
+    </w:lvl>
+    <w:lvl w:ilvl="3" w:tplc="0419000F" w:tentative="1">
+      <w:start w:val="1"/>
+      <w:numFmt w:val="decimal"/>
+      <w:lvlText w:val="%4."/>
+      <w:lvlJc w:val="left"/>
+      <w:pPr>
+        <w:ind w:left="3228" w:hanging="360"/>
+      </w:pPr>
+    </w:lvl>
+    <w:lvl w:ilvl="4" w:tplc="04190019" w:tentative="1">
+      <w:start w:val="1"/>
+      <w:numFmt w:val="lowerLetter"/>
+      <w:lvlText w:val="%5."/>
+      <w:lvlJc w:val="left"/>
+      <w:pPr>
+        <w:ind w:left="3948" w:hanging="360"/>
+      </w:pPr>
+    </w:lvl>
+    <w:lvl w:ilvl="5" w:tplc="0419001B" w:tentative="1">
+      <w:start w:val="1"/>
+      <w:numFmt w:val="lowerRoman"/>
+      <w:lvlText w:val="%6."/>
+      <w:lvlJc w:val="right"/>
+      <w:pPr>
+        <w:ind w:left="4668" w:hanging="180"/>
+      </w:pPr>
+    </w:lvl>
+    <w:lvl w:ilvl="6" w:tplc="0419000F" w:tentative="1">
+      <w:start w:val="1"/>
+      <w:numFmt w:val="decimal"/>
+      <w:lvlText w:val="%7."/>
+      <w:lvlJc w:val="left"/>
+      <w:pPr>
+        <w:ind w:left="5388" w:hanging="360"/>
+      </w:pPr>
+    </w:lvl>
+    <w:lvl w:ilvl="7" w:tplc="04190019" w:tentative="1">
+      <w:start w:val="1"/>
+      <w:numFmt w:val="lowerLetter"/>
+      <w:lvlText w:val="%8."/>
+      <w:lvlJc w:val="left"/>
+      <w:pPr>
+        <w:ind w:left="6108" w:hanging="360"/>
+      </w:pPr>
+    </w:lvl>
+    <w:lvl w:ilvl="8" w:tplc="0419001B" w:tentative="1">
+      <w:start w:val="1"/>
+      <w:numFmt w:val="lowerRoman"/>
+      <w:lvlText w:val="%9."/>
+      <w:lvlJc w:val="right"/>
+      <w:pPr>
+        <w:ind w:left="6828" w:hanging="180"/>
+      </w:pPr>
+    </w:lvl>
+  </w:abstractNum>
+  <w:abstractNum w:abstractNumId="2">
+    <w:nsid w:val="2AA4099A"/>
+    <w:multiLevelType w:val="hybridMultilevel"/>
+    <w:tmpl w:val="13A2AE36"/>
+    <w:lvl w:ilvl="0" w:tplc="0419000F">
+      <w:start w:val="1"/>
+      <w:numFmt w:val="decimal"/>
+      <w:lvlText w:val="%1."/>
+      <w:lvlJc w:val="left"/>
+      <w:pPr>
+        <w:ind w:left="1428" w:hanging="360"/>
+      </w:pPr>
+    </w:lvl>
+    <w:lvl w:ilvl="1" w:tplc="04190019" w:tentative="1">
+      <w:start w:val="1"/>
+      <w:numFmt w:val="lowerLetter"/>
+      <w:lvlText w:val="%2."/>
+      <w:lvlJc w:val="left"/>
+      <w:pPr>
+        <w:ind w:left="2148" w:hanging="360"/>
+      </w:pPr>
+    </w:lvl>
+    <w:lvl w:ilvl="2" w:tplc="0419001B" w:tentative="1">
+      <w:start w:val="1"/>
+      <w:numFmt w:val="lowerRoman"/>
+      <w:lvlText w:val="%3."/>
+      <w:lvlJc w:val="right"/>
+      <w:pPr>
+        <w:ind w:left="2868" w:hanging="180"/>
+      </w:pPr>
+    </w:lvl>
+    <w:lvl w:ilvl="3" w:tplc="0419000F" w:tentative="1">
+      <w:start w:val="1"/>
+      <w:numFmt w:val="decimal"/>
+      <w:lvlText w:val="%4."/>
+      <w:lvlJc w:val="left"/>
+      <w:pPr>
+        <w:ind w:left="3588" w:hanging="360"/>
+      </w:pPr>
+    </w:lvl>
+    <w:lvl w:ilvl="4" w:tplc="04190019" w:tentative="1">
+      <w:start w:val="1"/>
+      <w:numFmt w:val="lowerLetter"/>
+      <w:lvlText w:val="%5."/>
+      <w:lvlJc w:val="left"/>
+      <w:pPr>
+        <w:ind w:left="4308" w:hanging="360"/>
+      </w:pPr>
+    </w:lvl>
+    <w:lvl w:ilvl="5" w:tplc="0419001B" w:tentative="1">
+      <w:start w:val="1"/>
+      <w:numFmt w:val="lowerRoman"/>
+      <w:lvlText w:val="%6."/>
+      <w:lvlJc w:val="right"/>
+      <w:pPr>
+        <w:ind w:left="5028" w:hanging="180"/>
+      </w:pPr>
+    </w:lvl>
+    <w:lvl w:ilvl="6" w:tplc="0419000F" w:tentative="1">
+      <w:start w:val="1"/>
+      <w:numFmt w:val="decimal"/>
+      <w:lvlText w:val="%7."/>
+      <w:lvlJc w:val="left"/>
+      <w:pPr>
+        <w:ind w:left="5748" w:hanging="360"/>
+      </w:pPr>
+    </w:lvl>
+    <w:lvl w:ilvl="7" w:tplc="04190019" w:tentative="1">
+      <w:start w:val="1"/>
+      <w:numFmt w:val="lowerLetter"/>
+      <w:lvlText w:val="%8."/>
+      <w:lvlJc w:val="left"/>
+      <w:pPr>
+        <w:ind w:left="6468" w:hanging="360"/>
+      </w:pPr>
+    </w:lvl>
+    <w:lvl w:ilvl="8" w:tplc="0419001B" w:tentative="1">
+      <w:start w:val="1"/>
+      <w:numFmt w:val="lowerRoman"/>
+      <w:lvlText w:val="%9."/>
+      <w:lvlJc w:val="right"/>
+      <w:pPr>
+        <w:ind w:left="7188" w:hanging="180"/>
+      </w:pPr>
+    </w:lvl>
+  </w:abstractNum>
+  <w:abstractNum w:abstractNumId="3">
     <w:nsid w:val="2B174044"/>
     <w:multiLevelType w:val="hybridMultilevel"/>
     <w:tmpl w:val="78C0DDE2"/>
@@ -1239,7 +1426,93 @@
       </w:pPr>
     </w:lvl>
   </w:abstractNum>
-  <w:abstractNum w:abstractNumId="1">
+  <w:abstractNum w:abstractNumId="4">
+    <w:nsid w:val="33A21C53"/>
+    <w:multiLevelType w:val="hybridMultilevel"/>
+    <w:tmpl w:val="AEF0B204"/>
+    <w:lvl w:ilvl="0" w:tplc="0419000F">
+      <w:start w:val="1"/>
+      <w:numFmt w:val="decimal"/>
+      <w:lvlText w:val="%1."/>
+      <w:lvlJc w:val="left"/>
+      <w:pPr>
+        <w:ind w:left="1068" w:hanging="360"/>
+      </w:pPr>
+    </w:lvl>
+    <w:lvl w:ilvl="1" w:tplc="04190019" w:tentative="1">
+      <w:start w:val="1"/>
+      <w:numFmt w:val="lowerLetter"/>
+      <w:lvlText w:val="%2."/>
+      <w:lvlJc w:val="left"/>
+      <w:pPr>
+        <w:ind w:left="1788" w:hanging="360"/>
+      </w:pPr>
+    </w:lvl>
+    <w:lvl w:ilvl="2" w:tplc="0419001B" w:tentative="1">
+      <w:start w:val="1"/>
+      <w:numFmt w:val="lowerRoman"/>
+      <w:lvlText w:val="%3."/>
+      <w:lvlJc w:val="right"/>
+      <w:pPr>
+        <w:ind w:left="2508" w:hanging="180"/>
+      </w:pPr>
+    </w:lvl>
+    <w:lvl w:ilvl="3" w:tplc="0419000F" w:tentative="1">
+      <w:start w:val="1"/>
+      <w:numFmt w:val="decimal"/>
+      <w:lvlText w:val="%4."/>
+      <w:lvlJc w:val="left"/>
+      <w:pPr>
+        <w:ind w:left="3228" w:hanging="360"/>
+      </w:pPr>
+    </w:lvl>
+    <w:lvl w:ilvl="4" w:tplc="04190019" w:tentative="1">
+      <w:start w:val="1"/>
+      <w:numFmt w:val="lowerLetter"/>
+      <w:lvlText w:val="%5."/>
+      <w:lvlJc w:val="left"/>
+      <w:pPr>
+        <w:ind w:left="3948" w:hanging="360"/>
+      </w:pPr>
+    </w:lvl>
+    <w:lvl w:ilvl="5" w:tplc="0419001B" w:tentative="1">
+      <w:start w:val="1"/>
+      <w:numFmt w:val="lowerRoman"/>
+      <w:lvlText w:val="%6."/>
+      <w:lvlJc w:val="right"/>
+      <w:pPr>
+        <w:ind w:left="4668" w:hanging="180"/>
+      </w:pPr>
+    </w:lvl>
+    <w:lvl w:ilvl="6" w:tplc="0419000F" w:tentative="1">
+      <w:start w:val="1"/>
+      <w:numFmt w:val="decimal"/>
+      <w:lvlText w:val="%7."/>
+      <w:lvlJc w:val="left"/>
+      <w:pPr>
+        <w:ind w:left="5388" w:hanging="360"/>
+      </w:pPr>
+    </w:lvl>
+    <w:lvl w:ilvl="7" w:tplc="04190019" w:tentative="1">
+      <w:start w:val="1"/>
+      <w:numFmt w:val="lowerLetter"/>
+      <w:lvlText w:val="%8."/>
+      <w:lvlJc w:val="left"/>
+      <w:pPr>
+        <w:ind w:left="6108" w:hanging="360"/>
+      </w:pPr>
+    </w:lvl>
+    <w:lvl w:ilvl="8" w:tplc="0419001B" w:tentative="1">
+      <w:start w:val="1"/>
+      <w:numFmt w:val="lowerRoman"/>
+      <w:lvlText w:val="%9."/>
+      <w:lvlJc w:val="right"/>
+      <w:pPr>
+        <w:ind w:left="6828" w:hanging="180"/>
+      </w:pPr>
+    </w:lvl>
+  </w:abstractNum>
+  <w:abstractNum w:abstractNumId="5">
     <w:nsid w:val="70FE0085"/>
     <w:multiLevelType w:val="hybridMultilevel"/>
     <w:tmpl w:val="ACACBF88"/>
@@ -1328,7 +1601,7 @@
       </w:pPr>
     </w:lvl>
   </w:abstractNum>
-  <w:abstractNum w:abstractNumId="2">
+  <w:abstractNum w:abstractNumId="6">
     <w:nsid w:val="761976D2"/>
     <w:multiLevelType w:val="multilevel"/>
     <w:tmpl w:val="E85800C4"/>
@@ -1450,12 +1723,24 @@
     </w:lvl>
   </w:abstractNum>
   <w:num w:numId="1">
+    <w:abstractNumId w:val="6"/>
+  </w:num>
+  <w:num w:numId="2">
+    <w:abstractNumId w:val="3"/>
+  </w:num>
+  <w:num w:numId="3">
+    <w:abstractNumId w:val="5"/>
+  </w:num>
+  <w:num w:numId="4">
+    <w:abstractNumId w:val="0"/>
+  </w:num>
+  <w:num w:numId="5">
     <w:abstractNumId w:val="2"/>
   </w:num>
-  <w:num w:numId="2">
-    <w:abstractNumId w:val="0"/>
+  <w:num w:numId="6">
+    <w:abstractNumId w:val="4"/>
   </w:num>
-  <w:num w:numId="3">
+  <w:num w:numId="7">
     <w:abstractNumId w:val="1"/>
   </w:num>
 </w:numbering>
@@ -1863,6 +2148,17 @@
       <w:sz w:val="24"/>
       <w:szCs w:val="24"/>
     </w:rPr>
+  </w:style>
+  <w:style w:type="paragraph" w:styleId="ab">
+    <w:name w:val="List Paragraph"/>
+    <w:basedOn w:val="a"/>
+    <w:uiPriority w:val="34"/>
+    <w:qFormat/>
+    <w:rsid w:val="0082444D"/>
+    <w:pPr>
+      <w:ind w:left="720"/>
+      <w:contextualSpacing/>
+    </w:pPr>
   </w:style>
 </w:styles>
 </file>

</xml_diff>